<commit_message>
Added steps at end of Readme
</commit_message>
<xml_diff>
--- a/docs/Comparison of causal learning methods on COVID dataset.docx
+++ b/docs/Comparison of causal learning methods on COVID dataset.docx
@@ -683,10 +683,6 @@
     <w:p>
       <w:pPr>
         <w:pStyle w:val="ListParagraph"/>
-        <w:numPr>
-          <w:ilvl w:val="0"/>
-          <w:numId w:val="1"/>
-        </w:numPr>
         <w:rPr>
           <w:sz w:val="28"/>
           <w:szCs w:val="28"/>

</xml_diff>